<commit_message>
made my repository and the first 2 assignmensts.
</commit_message>
<xml_diff>
--- a/Documentation.docx
+++ b/Documentation.docx
@@ -6,8 +6,13 @@
       <w:pPr>
         <w:pStyle w:val="Titel"/>
       </w:pPr>
-      <w:r>
-        <w:t xml:space="preserve">Documentation </w:t>
+      <w:proofErr w:type="spellStart"/>
+      <w:r>
+        <w:t>Documentation</w:t>
+      </w:r>
+      <w:proofErr w:type="spellEnd"/>
+      <w:r>
+        <w:t xml:space="preserve"> </w:t>
       </w:r>
     </w:p>
     <w:p>
@@ -70,22 +75,55 @@
     </w:p>
     <w:p>
       <w:pPr>
+        <w:rPr>
+          <w:lang w:val="en-GB"/>
+        </w:rPr>
+      </w:pPr>
+      <w:r>
+        <w:rPr>
+          <w:lang w:val="en-GB"/>
+        </w:rPr>
+        <w:t>As you can see, if you start up python, on the left upper corner is the current version. Next to that is the release date of this version.</w:t>
+      </w:r>
+    </w:p>
+    <w:p>
+      <w:pPr>
         <w:pStyle w:val="Kop2"/>
-      </w:pPr>
-      <w:r>
+        <w:rPr>
+          <w:lang w:val="en-GB"/>
+        </w:rPr>
+      </w:pPr>
+      <w:r>
+        <w:rPr>
+          <w:lang w:val="en-GB"/>
+        </w:rPr>
         <w:t>3</w:t>
       </w:r>
     </w:p>
     <w:p>
-      <w:r>
+      <w:pPr>
+        <w:rPr>
+          <w:lang w:val="en-GB"/>
+        </w:rPr>
+      </w:pPr>
+      <w:r>
+        <w:rPr>
+          <w:lang w:val="en-GB"/>
+        </w:rPr>
         <w:t>Help()</w:t>
       </w:r>
     </w:p>
     <w:p>
       <w:pPr>
         <w:pStyle w:val="Kop2"/>
-      </w:pPr>
-      <w:r>
+        <w:rPr>
+          <w:lang w:val="en-GB"/>
+        </w:rPr>
+      </w:pPr>
+      <w:r>
+        <w:rPr>
+          <w:lang w:val="en-GB"/>
+        </w:rPr>
         <w:t>4</w:t>
       </w:r>
     </w:p>
@@ -133,9 +171,28 @@
     </w:p>
     <w:p>
       <w:pPr>
+        <w:rPr>
+          <w:lang w:val="en-GB"/>
+        </w:rPr>
+      </w:pPr>
+      <w:r>
+        <w:rPr>
+          <w:lang w:val="en-GB"/>
+        </w:rPr>
+        <w:t>As you can see, here is the list of all the keywords.</w:t>
+      </w:r>
+    </w:p>
+    <w:p>
+      <w:pPr>
         <w:pStyle w:val="Kop2"/>
-      </w:pPr>
-      <w:r>
+        <w:rPr>
+          <w:lang w:val="en-GB"/>
+        </w:rPr>
+      </w:pPr>
+      <w:r>
+        <w:rPr>
+          <w:lang w:val="en-GB"/>
+        </w:rPr>
         <w:lastRenderedPageBreak/>
         <w:t>5</w:t>
       </w:r>
@@ -184,6 +241,31 @@
     </w:p>
     <w:p>
       <w:pPr>
+        <w:rPr>
+          <w:lang w:val="en-GB"/>
+        </w:rPr>
+      </w:pPr>
+      <w:r>
+        <w:rPr>
+          <w:lang w:val="en-GB"/>
+        </w:rPr>
+        <w:t xml:space="preserve">As you can see, here is the list of all the </w:t>
+      </w:r>
+      <w:r>
+        <w:rPr>
+          <w:lang w:val="en-GB"/>
+        </w:rPr>
+        <w:t>modules</w:t>
+      </w:r>
+      <w:r>
+        <w:rPr>
+          <w:lang w:val="en-GB"/>
+        </w:rPr>
+        <w:t>.</w:t>
+      </w:r>
+    </w:p>
+    <w:p>
+      <w:pPr>
         <w:pStyle w:val="Kop1"/>
       </w:pPr>
       <w:r>
@@ -200,6 +282,9 @@
     </w:p>
     <w:p>
       <w:r>
+        <w:rPr>
+          <w:noProof/>
+        </w:rPr>
         <w:drawing>
           <wp:inline distT="0" distB="0" distL="0" distR="0" wp14:anchorId="0B5C9B14" wp14:editId="0870F229">
             <wp:extent cx="2486372" cy="619211"/>
@@ -247,6 +332,9 @@
     </w:p>
     <w:p>
       <w:r>
+        <w:rPr>
+          <w:noProof/>
+        </w:rPr>
         <w:drawing>
           <wp:inline distT="0" distB="0" distL="0" distR="0" wp14:anchorId="354C2872" wp14:editId="45B87754">
             <wp:extent cx="2105319" cy="771633"/>
@@ -297,6 +385,9 @@
         <w:t xml:space="preserve"> </w:t>
       </w:r>
       <w:r>
+        <w:rPr>
+          <w:noProof/>
+        </w:rPr>
         <w:drawing>
           <wp:inline distT="0" distB="0" distL="0" distR="0" wp14:anchorId="6C3C3AFD" wp14:editId="5DAFE33C">
             <wp:extent cx="2676899" cy="1552792"/>
@@ -344,7 +435,21 @@
         <w:rPr>
           <w:lang w:val="en-GB"/>
         </w:rPr>
-        <w:t>_ means ans, the last stored v</w:t>
+        <w:t xml:space="preserve">_ means </w:t>
+      </w:r>
+      <w:proofErr w:type="spellStart"/>
+      <w:r>
+        <w:rPr>
+          <w:lang w:val="en-GB"/>
+        </w:rPr>
+        <w:t>ans</w:t>
+      </w:r>
+      <w:proofErr w:type="spellEnd"/>
+      <w:r>
+        <w:rPr>
+          <w:lang w:val="en-GB"/>
+        </w:rPr>
+        <w:t>, the last stored v</w:t>
       </w:r>
       <w:r>
         <w:rPr>
@@ -376,6 +481,7 @@
       </w:pPr>
       <w:r>
         <w:rPr>
+          <w:noProof/>
           <w:lang w:val="en-GB"/>
         </w:rPr>
         <w:drawing>
@@ -456,6 +562,7 @@
       </w:pPr>
       <w:r>
         <w:rPr>
+          <w:noProof/>
           <w:lang w:val="en-GB"/>
         </w:rPr>
         <w:drawing>
@@ -550,6 +657,7 @@
       </w:pPr>
       <w:r>
         <w:rPr>
+          <w:noProof/>
           <w:lang w:val="en-GB"/>
         </w:rPr>
         <w:drawing>
@@ -611,6 +719,7 @@
       </w:pPr>
       <w:r>
         <w:rPr>
+          <w:noProof/>
           <w:lang w:val="en-GB"/>
         </w:rPr>
         <w:drawing>
@@ -672,6 +781,7 @@
       </w:pPr>
       <w:r>
         <w:rPr>
+          <w:noProof/>
           <w:lang w:val="en-GB"/>
         </w:rPr>
         <w:drawing>
@@ -734,6 +844,7 @@
       </w:pPr>
       <w:r>
         <w:rPr>
+          <w:noProof/>
           <w:lang w:val="en-GB"/>
         </w:rPr>
         <w:drawing>
@@ -795,6 +906,7 @@
       </w:pPr>
       <w:r>
         <w:rPr>
+          <w:noProof/>
           <w:lang w:val="en-GB"/>
         </w:rPr>
         <w:drawing>
@@ -1249,6 +1361,7 @@
   <w:style w:type="paragraph" w:default="1" w:styleId="Standaard">
     <w:name w:val="Normal"/>
     <w:qFormat/>
+    <w:rsid w:val="005B56E4"/>
   </w:style>
   <w:style w:type="paragraph" w:styleId="Kop1">
     <w:name w:val="heading 1"/>

</xml_diff>